<commit_message>
contemp opinion and timeline
</commit_message>
<xml_diff>
--- a/CC & DE/Technical report/Opinion.docx
+++ b/CC & DE/Technical report/Opinion.docx
@@ -730,13 +730,7 @@
         <w:t>Basis of Opinion</w:t>
       </w:r>
     </w:p>
-    <w:p>
-      <w:pPr>
-        <w:rPr>
-          <w:rFonts w:ascii="Times New Roman" w:hAnsi="Times New Roman" w:cs="Times New Roman"/>
-        </w:rPr>
-      </w:pPr>
-    </w:p>
+    <w:p/>
     <w:p>
       <w:pPr>
         <w:jc w:val="both"/>
@@ -1267,6 +1261,15 @@
       <w:r>
         <w:rPr>
           <w:rFonts w:ascii="Times New Roman" w:hAnsi="Times New Roman" w:cs="Times New Roman"/>
+          <w:b/>
+          <w:bCs/>
+          <w:color w:val="0F4761" w:themeColor="accent1" w:themeShade="BF"/>
+        </w:rPr>
+        <w:t xml:space="preserve"> </w:t>
+      </w:r>
+      <w:r>
+        <w:rPr>
+          <w:rFonts w:ascii="Times New Roman" w:hAnsi="Times New Roman" w:cs="Times New Roman"/>
         </w:rPr>
         <w:br/>
       </w:r>
@@ -1331,6 +1334,7 @@
     </w:p>
     <w:p>
       <w:pPr>
+        <w:pStyle w:val="ListParagraph"/>
         <w:rPr>
           <w:rFonts w:ascii="Times New Roman" w:hAnsi="Times New Roman" w:cs="Times New Roman"/>
         </w:rPr>
@@ -1443,10 +1447,9 @@
     </w:p>
     <w:p>
       <w:pPr>
-        <w:rPr>
-          <w:rFonts w:ascii="Times New Roman" w:hAnsi="Times New Roman" w:cs="Times New Roman"/>
-          <w:b/>
-          <w:bCs/>
+        <w:pStyle w:val="ListParagraph"/>
+        <w:rPr>
+          <w:rFonts w:ascii="Times New Roman" w:hAnsi="Times New Roman" w:cs="Times New Roman"/>
         </w:rPr>
       </w:pPr>
     </w:p>
@@ -1527,6 +1530,7 @@
     </w:p>
     <w:p>
       <w:pPr>
+        <w:pStyle w:val="ListParagraph"/>
         <w:rPr>
           <w:rFonts w:ascii="Times New Roman" w:hAnsi="Times New Roman" w:cs="Times New Roman"/>
         </w:rPr>
@@ -1685,6 +1689,22 @@
     </w:p>
     <w:p>
       <w:pPr>
+        <w:jc w:val="center"/>
+        <w:rPr>
+          <w:rFonts w:ascii="Times New Roman" w:hAnsi="Times New Roman" w:cs="Times New Roman"/>
+        </w:rPr>
+      </w:pPr>
+    </w:p>
+    <w:p>
+      <w:pPr>
+        <w:jc w:val="center"/>
+        <w:rPr>
+          <w:rFonts w:ascii="Times New Roman" w:hAnsi="Times New Roman" w:cs="Times New Roman"/>
+        </w:rPr>
+      </w:pPr>
+    </w:p>
+    <w:p>
+      <w:pPr>
         <w:pStyle w:val="Heading2"/>
         <w:jc w:val="center"/>
         <w:rPr>
@@ -1724,13 +1744,31 @@
         <w:rPr>
           <w:rFonts w:ascii="Times New Roman" w:hAnsi="Times New Roman" w:cs="Times New Roman"/>
         </w:rPr>
-        <w:t>In conclusion, Bob Hunter knowingly and intentionally engaged in criminal activities using the Windows XP system. The forensic artefacts recovered clearly demonstrate acts of stalking, harassment, blackmail,</w:t>
-      </w:r>
-      <w:r>
-        <w:rPr>
-          <w:rFonts w:ascii="Times New Roman" w:hAnsi="Times New Roman" w:cs="Times New Roman"/>
-        </w:rPr>
-        <w:t>extortion</w:t>
+        <w:t xml:space="preserve">In </w:t>
+      </w:r>
+      <w:r>
+        <w:rPr>
+          <w:rFonts w:ascii="Times New Roman" w:hAnsi="Times New Roman" w:cs="Times New Roman"/>
+        </w:rPr>
+        <w:t>my opinion</w:t>
+      </w:r>
+      <w:r>
+        <w:rPr>
+          <w:rFonts w:ascii="Times New Roman" w:hAnsi="Times New Roman" w:cs="Times New Roman"/>
+        </w:rPr>
+        <w:t xml:space="preserve">, Bob Hunter knowingly and intentionally engaged in criminal activities using the Windows XP system. The forensic artefacts recovered clearly demonstrate acts of stalking, harassment, </w:t>
+      </w:r>
+      <w:r>
+        <w:rPr>
+          <w:rFonts w:ascii="Times New Roman" w:hAnsi="Times New Roman" w:cs="Times New Roman"/>
+        </w:rPr>
+        <w:t>blackmail,</w:t>
+      </w:r>
+      <w:r>
+        <w:rPr>
+          <w:rFonts w:ascii="Times New Roman" w:hAnsi="Times New Roman" w:cs="Times New Roman"/>
+        </w:rPr>
+        <w:t xml:space="preserve"> extortion</w:t>
       </w:r>
       <w:r>
         <w:rPr>
@@ -2000,9 +2038,6 @@
           <w:t>https://www.legislation.gov.uk/ukpga/1968/60/section/21</w:t>
         </w:r>
       </w:hyperlink>
-      <w:r>
-        <w:t xml:space="preserve"> </w:t>
-      </w:r>
     </w:p>
     <w:p>
       <w:pPr>
@@ -2038,9 +2073,6 @@
           <w:t>https://www.legislation.gov.uk/ukpga/1997/40/contents</w:t>
         </w:r>
       </w:hyperlink>
-      <w:r>
-        <w:t xml:space="preserve"> </w:t>
-      </w:r>
     </w:p>
     <w:p>
       <w:pPr>
@@ -2076,9 +2108,6 @@
           <w:t>https://www.legislation.gov.uk/ukpga/1990/18/section/3</w:t>
         </w:r>
       </w:hyperlink>
-      <w:r>
-        <w:t xml:space="preserve"> </w:t>
-      </w:r>
     </w:p>
     <w:p>
       <w:pPr>
@@ -2114,9 +2143,6 @@
           <w:t>https://sentencingcouncil.org.uk/guidelines/perverting-the-course-of-justice</w:t>
         </w:r>
       </w:hyperlink>
-      <w:r>
-        <w:t xml:space="preserve"> </w:t>
-      </w:r>
     </w:p>
     <w:p>
       <w:pPr>
@@ -3298,6 +3324,7 @@
   <w:style w:type="character" w:default="1" w:styleId="DefaultParagraphFont">
     <w:name w:val="Default Paragraph Font"/>
     <w:uiPriority w:val="1"/>
+    <w:semiHidden/>
     <w:unhideWhenUsed/>
   </w:style>
   <w:style w:type="table" w:default="1" w:styleId="TableNormal">

</xml_diff>